<commit_message>
Selecting nessecary data from opendata (all rows that have Tartu linn as location and columns for data processing). Removing rows that have broken data and processing coordinates from interval to an integer.
</commit_message>
<xml_diff>
--- a/Homework 10.docx
+++ b/Homework 10.docx
@@ -85,21 +85,7 @@
         <w:rPr>
           <w:color w:val="333333"/>
         </w:rPr>
-        <w:t xml:space="preserve"> </w:t>
-      </w:r>
-      <w:proofErr w:type="spellStart"/>
-      <w:r>
-        <w:rPr>
-          <w:color w:val="333333"/>
-        </w:rPr>
-        <w:t>Ratas</w:t>
-      </w:r>
-      <w:proofErr w:type="spellEnd"/>
-      <w:r>
-        <w:rPr>
-          <w:color w:val="333333"/>
-        </w:rPr>
-        <w:t>, Karl Marti Toots</w:t>
+        <w:t xml:space="preserve"> Ratas, Karl Marti Toots</w:t>
       </w:r>
     </w:p>
     <w:p>
@@ -346,21 +332,7 @@
         <w:rPr>
           <w:color w:val="333333"/>
         </w:rPr>
-        <w:t xml:space="preserve"> </w:t>
-      </w:r>
-      <w:proofErr w:type="spellStart"/>
-      <w:r>
-        <w:rPr>
-          <w:color w:val="333333"/>
-        </w:rPr>
-        <w:t>Ratas</w:t>
-      </w:r>
-      <w:proofErr w:type="spellEnd"/>
-      <w:r>
-        <w:rPr>
-          <w:color w:val="333333"/>
-        </w:rPr>
-        <w:t xml:space="preserve">, and their time contribution. Another resource is the knowledge of the course and lab instructors, which could be utilized in need. In addition, previous labs resources can be </w:t>
+        <w:t xml:space="preserve"> Ratas, and their time contribution. Another resource is the knowledge of the course and lab instructors, which could be utilized in need. In addition, previous labs resources can be </w:t>
       </w:r>
       <w:proofErr w:type="gramStart"/>
       <w:r>
@@ -627,7 +599,49 @@
         <w:rPr>
           <w:color w:val="333333"/>
         </w:rPr>
-        <w:t>The goal of this project is to assess which are the most relevant parts of the chosen data, create visualizations of traffic violations in Tartu and construct correlative descriptive models including providing validated results. One of the goals is to discover a list of correlatively most violated traffic locations and times. In the project, some effort will also go towards accomplishing creating visually appealing graphs and heatmaps in order to make grasping of the traffic concerned information intuitive and exciting for the future user of the results. </w:t>
+        <w:t xml:space="preserve">The goal of this project is to assess which are the most relevant parts of the chosen data, create visualizations of traffic violations in Tartu and construct correlative descriptive models including providing validated results. One of the goals is to discover a list </w:t>
+      </w:r>
+      <w:r>
+        <w:rPr>
+          <w:color w:val="333333"/>
+        </w:rPr>
+        <w:t xml:space="preserve">of </w:t>
+      </w:r>
+      <w:r>
+        <w:rPr>
+          <w:color w:val="333333"/>
+        </w:rPr>
+        <w:t xml:space="preserve">places and times that </w:t>
+      </w:r>
+      <w:r>
+        <w:rPr>
+          <w:color w:val="333333"/>
+        </w:rPr>
+        <w:t>correlatively</w:t>
+      </w:r>
+      <w:r>
+        <w:rPr>
+          <w:color w:val="333333"/>
+        </w:rPr>
+        <w:t xml:space="preserve"> have</w:t>
+      </w:r>
+      <w:r>
+        <w:rPr>
+          <w:color w:val="333333"/>
+        </w:rPr>
+        <w:t xml:space="preserve"> most </w:t>
+      </w:r>
+      <w:r>
+        <w:rPr>
+          <w:color w:val="333333"/>
+        </w:rPr>
+        <w:t>traffic violations</w:t>
+      </w:r>
+      <w:r>
+        <w:rPr>
+          <w:color w:val="333333"/>
+        </w:rPr>
+        <w:t>. In the project, some effort will also go towards accomplishing creating visually appealing graphs and heatmaps in order to make grasping of the traffic concerned information intuitive and exciting for the future user of the results. </w:t>
       </w:r>
     </w:p>
     <w:p>
@@ -685,80 +699,84 @@
     <w:p>
       <w:pPr>
         <w:pStyle w:val="NormalWeb"/>
+        <w:shd w:val="clear" w:color="auto" w:fill="FFFFFF"/>
         <w:spacing w:before="0" w:beforeAutospacing="0" w:after="0" w:afterAutospacing="0" w:line="360" w:lineRule="auto"/>
         <w:jc w:val="both"/>
-        <w:textAlignment w:val="baseline"/>
-        <w:rPr>
-          <w:b/>
-          <w:color w:val="333333"/>
-        </w:rPr>
-      </w:pPr>
-      <w:r>
-        <w:rPr>
-          <w:b/>
-          <w:color w:val="333333"/>
-        </w:rPr>
-        <w:t>Outline data requirements</w:t>
+      </w:pPr>
+      <w:r>
+        <w:rPr>
+          <w:color w:val="333333"/>
+        </w:rPr>
+        <w:t>As the aim of our project is to map the density of traffic violations around the city of Tartu and traffic behaviors dependence o</w:t>
+      </w:r>
+      <w:r>
+        <w:rPr>
+          <w:color w:val="333333"/>
+        </w:rPr>
+        <w:t>n</w:t>
+      </w:r>
+      <w:r>
+        <w:rPr>
+          <w:color w:val="333333"/>
+        </w:rPr>
+        <w:t xml:space="preserve"> weather</w:t>
+      </w:r>
+      <w:r>
+        <w:rPr>
+          <w:color w:val="333333"/>
+        </w:rPr>
+        <w:t>,</w:t>
+      </w:r>
+      <w:r>
+        <w:rPr>
+          <w:color w:val="333333"/>
+        </w:rPr>
+        <w:t xml:space="preserve"> we need 2 types of data: information on traffic violations and weather. For the data to be useful, a few criteria </w:t>
+      </w:r>
+      <w:r>
+        <w:rPr>
+          <w:color w:val="333333"/>
+        </w:rPr>
+        <w:t>must</w:t>
+      </w:r>
+      <w:r>
+        <w:rPr>
+          <w:color w:val="333333"/>
+        </w:rPr>
+        <w:t xml:space="preserve"> be met. Firstly, all data must have information o</w:t>
+      </w:r>
+      <w:r>
+        <w:rPr>
+          <w:color w:val="333333"/>
+        </w:rPr>
+        <w:t>f</w:t>
+      </w:r>
+      <w:r>
+        <w:rPr>
+          <w:color w:val="333333"/>
+        </w:rPr>
+        <w:t xml:space="preserve"> date and time so we can link traffic violations with weather at that specific moment. </w:t>
+      </w:r>
+      <w:r>
+        <w:rPr>
+          <w:color w:val="333333"/>
+        </w:rPr>
+        <w:lastRenderedPageBreak/>
+        <w:t>Secondly, we need information about where the violation took place to be able to map the traffic violations around the city. </w:t>
       </w:r>
     </w:p>
     <w:p>
       <w:pPr>
         <w:pStyle w:val="NormalWeb"/>
+        <w:shd w:val="clear" w:color="auto" w:fill="FFFFFF"/>
         <w:spacing w:before="0" w:beforeAutospacing="0" w:after="0" w:afterAutospacing="0" w:line="360" w:lineRule="auto"/>
         <w:jc w:val="both"/>
-        <w:textAlignment w:val="baseline"/>
-        <w:rPr>
-          <w:color w:val="333333"/>
-        </w:rPr>
-      </w:pPr>
-    </w:p>
-    <w:p>
-      <w:pPr>
-        <w:pStyle w:val="NormalWeb"/>
-        <w:spacing w:before="0" w:beforeAutospacing="0" w:after="0" w:afterAutospacing="0" w:line="360" w:lineRule="auto"/>
-        <w:jc w:val="both"/>
-        <w:textAlignment w:val="baseline"/>
-        <w:rPr>
-          <w:b/>
-          <w:color w:val="333333"/>
-        </w:rPr>
-      </w:pPr>
-      <w:r>
-        <w:rPr>
-          <w:b/>
-          <w:color w:val="333333"/>
-        </w:rPr>
-        <w:t>Verify data availability</w:t>
-      </w:r>
-    </w:p>
-    <w:p>
-      <w:pPr>
-        <w:pStyle w:val="NormalWeb"/>
-        <w:spacing w:before="0" w:beforeAutospacing="0" w:after="0" w:afterAutospacing="0" w:line="360" w:lineRule="auto"/>
-        <w:jc w:val="both"/>
-        <w:textAlignment w:val="baseline"/>
-        <w:rPr>
-          <w:color w:val="333333"/>
-        </w:rPr>
-      </w:pPr>
-    </w:p>
-    <w:p>
-      <w:pPr>
-        <w:pStyle w:val="NormalWeb"/>
-        <w:spacing w:before="0" w:beforeAutospacing="0" w:after="0" w:afterAutospacing="0" w:line="360" w:lineRule="auto"/>
-        <w:jc w:val="both"/>
-        <w:textAlignment w:val="baseline"/>
-        <w:rPr>
-          <w:b/>
-          <w:color w:val="333333"/>
-        </w:rPr>
-      </w:pPr>
-      <w:r>
-        <w:rPr>
-          <w:b/>
-          <w:color w:val="333333"/>
-        </w:rPr>
-        <w:t>Define selection criteria</w:t>
+      </w:pPr>
+      <w:r>
+        <w:rPr>
+          <w:color w:val="333333"/>
+        </w:rPr>
+        <w:t>Data used in this project will be gathered from two public sources - 1) traffic violations are found as open data on the website of Estonian Police and Border Guard Board (referred to as Police), which is updated weekly, 2) weather data is gathered from observations made with the equipment of University of Tartu, Institute of Physics, Laboratory of Environmental Physics (data stored at meteo.physic.ut.ee, referred to as UT). Data is dated back to the year 1999 and can be called out for a predetermined period (smallest period is a day) with only desired information like temperature and precipitation.</w:t>
       </w:r>
     </w:p>
     <w:p>
@@ -789,7 +807,97 @@
           <w:color w:val="333333"/>
           <w:sz w:val="32"/>
         </w:rPr>
-        <w:t>Describing data</w:t>
+        <w:t>Describing</w:t>
+      </w:r>
+      <w:r>
+        <w:rPr>
+          <w:color w:val="333333"/>
+          <w:sz w:val="32"/>
+        </w:rPr>
+        <w:t xml:space="preserve"> and exploring</w:t>
+      </w:r>
+      <w:r>
+        <w:rPr>
+          <w:color w:val="333333"/>
+          <w:sz w:val="32"/>
+        </w:rPr>
+        <w:t xml:space="preserve"> data</w:t>
+      </w:r>
+    </w:p>
+    <w:p>
+      <w:pPr>
+        <w:pStyle w:val="NormalWeb"/>
+        <w:shd w:val="clear" w:color="auto" w:fill="FFFFFF"/>
+        <w:spacing w:before="0" w:beforeAutospacing="0" w:after="0" w:afterAutospacing="0" w:line="360" w:lineRule="auto"/>
+        <w:jc w:val="both"/>
+      </w:pPr>
+      <w:r>
+        <w:rPr>
+          <w:color w:val="333333"/>
+        </w:rPr>
+        <w:t>The open data of the Police is taken from their information system where they register the event and most important information</w:t>
+      </w:r>
+      <w:r>
+        <w:rPr>
+          <w:color w:val="333333"/>
+        </w:rPr>
+        <w:t>,</w:t>
+      </w:r>
+      <w:r>
+        <w:rPr>
+          <w:color w:val="333333"/>
+        </w:rPr>
+        <w:t xml:space="preserve"> they </w:t>
+      </w:r>
+      <w:r>
+        <w:rPr>
+          <w:color w:val="333333"/>
+        </w:rPr>
+        <w:t>can</w:t>
+      </w:r>
+      <w:r>
+        <w:rPr>
+          <w:color w:val="333333"/>
+        </w:rPr>
+        <w:t xml:space="preserve"> gather at that time. This means that the data only contains information available at the time of the event fixation. During this fixation, a maximum of 26 fields of information can be entered, although some fields may be unfilled. This calls for filtering of the data as only </w:t>
+      </w:r>
+      <w:r>
+        <w:rPr>
+          <w:color w:val="333333"/>
+        </w:rPr>
+        <w:t>five</w:t>
+      </w:r>
+      <w:r>
+        <w:rPr>
+          <w:color w:val="333333"/>
+        </w:rPr>
+        <w:t xml:space="preserve"> fields (date, time, city, coordinate x, coordinate y) are necessary for our project’s purposes.</w:t>
+      </w:r>
+      <w:r>
+        <w:rPr>
+          <w:color w:val="333333"/>
+        </w:rPr>
+        <w:t xml:space="preserve"> </w:t>
+      </w:r>
+      <w:r>
+        <w:rPr>
+          <w:color w:val="333333"/>
+        </w:rPr>
+        <w:t>Of those attributes extra processing is needed for coordinates, as both the x and the y component has been given with an interval, which gives us an 500x500 m area. To represent it better, mean values of both coordinates will be taken.</w:t>
+      </w:r>
+    </w:p>
+    <w:p>
+      <w:pPr>
+        <w:pStyle w:val="NormalWeb"/>
+        <w:shd w:val="clear" w:color="auto" w:fill="FFFFFF"/>
+        <w:spacing w:before="0" w:beforeAutospacing="0" w:after="0" w:afterAutospacing="0" w:line="360" w:lineRule="auto"/>
+        <w:jc w:val="both"/>
+      </w:pPr>
+      <w:r>
+        <w:rPr>
+          <w:color w:val="333333"/>
+        </w:rPr>
+        <w:t>UT is collecting weather data with 6 attributes, of which only 3 are necessary for this project (plus date and time): air temperature, precipitation and radiation flux. All these attributes are the easiest ones to form an understanding of the current conditions in the city - with a lower temperature, there might be ice and with higher temperature people tend to be outside and move more. When it is raining, roads are more slippery and lower radiation flux tells us that there are more clouds which means less daylight and lower visibility.</w:t>
       </w:r>
     </w:p>
     <w:p>
@@ -821,20 +929,8 @@
           <w:color w:val="333333"/>
           <w:sz w:val="32"/>
         </w:rPr>
-        <w:t>Exploring data</w:t>
-      </w:r>
-    </w:p>
-    <w:p>
-      <w:pPr>
-        <w:pStyle w:val="NormalWeb"/>
-        <w:shd w:val="clear" w:color="auto" w:fill="FFFFFF"/>
-        <w:spacing w:before="0" w:beforeAutospacing="0" w:after="0" w:afterAutospacing="0" w:line="360" w:lineRule="auto"/>
-        <w:jc w:val="both"/>
-        <w:textAlignment w:val="baseline"/>
-        <w:rPr>
-          <w:color w:val="333333"/>
-        </w:rPr>
-      </w:pPr>
+        <w:t>Verifying data quality</w:t>
+      </w:r>
     </w:p>
     <w:p>
       <w:pPr>
@@ -842,185 +938,87 @@
         <w:shd w:val="clear" w:color="auto" w:fill="FFFFFF"/>
         <w:spacing w:before="0" w:beforeAutospacing="0" w:after="320" w:afterAutospacing="0" w:line="360" w:lineRule="auto"/>
         <w:jc w:val="both"/>
-        <w:textAlignment w:val="baseline"/>
-        <w:rPr>
-          <w:b/>
-          <w:color w:val="333333"/>
-        </w:rPr>
-      </w:pPr>
-      <w:r>
-        <w:rPr>
-          <w:b/>
-          <w:color w:val="333333"/>
-        </w:rPr>
-        <w:t>Verifying data quality</w:t>
-      </w:r>
-    </w:p>
-    <w:p>
-      <w:pPr>
-        <w:pStyle w:val="NormalWeb"/>
-        <w:shd w:val="clear" w:color="auto" w:fill="FFFFFF"/>
-        <w:spacing w:before="0" w:beforeAutospacing="0" w:after="0" w:afterAutospacing="0" w:line="360" w:lineRule="auto"/>
-        <w:jc w:val="both"/>
-      </w:pPr>
-      <w:r>
-        <w:rPr>
-          <w:color w:val="333333"/>
-        </w:rPr>
-        <w:t xml:space="preserve">As the aim of our project is to map the density of traffic violations around the city of Tartu and traffic behaviors dependence on </w:t>
-      </w:r>
-      <w:proofErr w:type="spellStart"/>
+        <w:rPr>
+          <w:color w:val="333333"/>
+        </w:rPr>
+      </w:pPr>
+      <w:r>
+        <w:rPr>
+          <w:color w:val="333333"/>
+        </w:rPr>
+        <w:t>During first inspections on both datasets, the quality of the data seems very good, everything is structured and easily readable,</w:t>
+      </w:r>
+      <w:r>
+        <w:rPr>
+          <w:color w:val="333333"/>
+        </w:rPr>
+        <w:t xml:space="preserve"> with</w:t>
+      </w:r>
+      <w:r>
+        <w:rPr>
+          <w:color w:val="333333"/>
+        </w:rPr>
+        <w:t xml:space="preserve"> columns having</w:t>
+      </w:r>
+      <w:r>
+        <w:rPr>
+          <w:color w:val="333333"/>
+        </w:rPr>
+        <w:t xml:space="preserve"> </w:t>
+      </w:r>
+      <w:r>
+        <w:rPr>
+          <w:color w:val="333333"/>
+        </w:rPr>
+        <w:t>few</w:t>
+      </w:r>
+      <w:r>
+        <w:rPr>
+          <w:color w:val="333333"/>
+        </w:rPr>
+        <w:t xml:space="preserve"> or no unfilled values. H</w:t>
+      </w:r>
+      <w:r>
+        <w:rPr>
+          <w:color w:val="333333"/>
+        </w:rPr>
+        <w:t>owever</w:t>
+      </w:r>
+      <w:r>
+        <w:rPr>
+          <w:color w:val="333333"/>
+        </w:rPr>
+        <w:t>,</w:t>
+      </w:r>
+      <w:r>
+        <w:rPr>
+          <w:color w:val="333333"/>
+        </w:rPr>
+        <w:t xml:space="preserve"> one potential problem has been found. UT’s equipment gathers weather data in five second intervals </w:t>
+      </w:r>
+      <w:r>
+        <w:rPr>
+          <w:color w:val="333333"/>
+        </w:rPr>
+        <w:lastRenderedPageBreak/>
+        <w:t xml:space="preserve">which means that every day around 17 000 rows of data is collected. As the time period observed is around 4 years, the amount of data needed to be processed is unreasonably high. To optimize the data gathering and processing it may be needed to call out data from the database for each occurring event separately, which would lower the amount of data processed with each request </w:t>
+      </w:r>
       <w:proofErr w:type="gramStart"/>
       <w:r>
         <w:rPr>
           <w:color w:val="333333"/>
         </w:rPr>
-        <w:t>weather</w:t>
-      </w:r>
-      <w:proofErr w:type="spellEnd"/>
+        <w:t>and as a whole</w:t>
+      </w:r>
       <w:proofErr w:type="gramEnd"/>
       <w:r>
         <w:rPr>
           <w:color w:val="333333"/>
         </w:rPr>
-        <w:t xml:space="preserve"> we need 2 types of data: information on traffic violations and weather. For the data to be useful, a few criteria </w:t>
-      </w:r>
-      <w:proofErr w:type="gramStart"/>
-      <w:r>
-        <w:rPr>
-          <w:color w:val="333333"/>
-        </w:rPr>
-        <w:t>needs</w:t>
-      </w:r>
-      <w:proofErr w:type="gramEnd"/>
-      <w:r>
-        <w:rPr>
-          <w:color w:val="333333"/>
-        </w:rPr>
-        <w:t xml:space="preserve"> to be met. Firstly, all data must have information on date and time so we can link traffic violations with weather at that specific moment. Secondly, we need information about where the violation took place to be able to map the traffic violations around the city. </w:t>
-      </w:r>
-    </w:p>
-    <w:p>
-      <w:pPr>
-        <w:pStyle w:val="NormalWeb"/>
-        <w:shd w:val="clear" w:color="auto" w:fill="FFFFFF"/>
-        <w:spacing w:before="0" w:beforeAutospacing="0" w:after="0" w:afterAutospacing="0" w:line="360" w:lineRule="auto"/>
-        <w:jc w:val="both"/>
-      </w:pPr>
-      <w:r>
-        <w:rPr>
-          <w:color w:val="333333"/>
-        </w:rPr>
-        <w:t>Data used in this project will be gathered from two public sources - 1) traffic violations are found as open data on the website of Estonian Police and Border Guard Board (referred to as Police), which is updated weekly, 2) weather data is gathered from observations made with the equipment of University of Tartu, Institute of Physics, Laboratory of Environmental Physics (data stored at meteo.physic.ut.ee, referred to as UT). Data is dated back to the year 1999 and can be called out for a predetermined period (smallest period is a day) with only desired information like temperature and precipitation.</w:t>
-      </w:r>
-    </w:p>
-    <w:p>
-      <w:pPr>
-        <w:pStyle w:val="NormalWeb"/>
-        <w:shd w:val="clear" w:color="auto" w:fill="FFFFFF"/>
-        <w:spacing w:before="0" w:beforeAutospacing="0" w:after="0" w:afterAutospacing="0" w:line="360" w:lineRule="auto"/>
-        <w:jc w:val="both"/>
-      </w:pPr>
-      <w:r>
-        <w:rPr>
-          <w:color w:val="333333"/>
-        </w:rPr>
-        <w:t xml:space="preserve">The open data of the Police is taken from their information system where they register the event and most important </w:t>
-      </w:r>
-      <w:proofErr w:type="gramStart"/>
-      <w:r>
-        <w:rPr>
-          <w:color w:val="333333"/>
-        </w:rPr>
-        <w:t>information</w:t>
-      </w:r>
-      <w:proofErr w:type="gramEnd"/>
-      <w:r>
-        <w:rPr>
-          <w:color w:val="333333"/>
-        </w:rPr>
-        <w:t xml:space="preserve"> they are able to gather at that time. This means that the data only contains information available at the time of the event fixation. During this fixation, a maximum of 26 fields of information can be entered, although some fields may be unfilled. This calls for filtering of the data as </w:t>
-      </w:r>
-      <w:proofErr w:type="gramStart"/>
-      <w:r>
-        <w:rPr>
-          <w:color w:val="333333"/>
-        </w:rPr>
-        <w:t>only  5</w:t>
-      </w:r>
-      <w:proofErr w:type="gramEnd"/>
-      <w:r>
-        <w:rPr>
-          <w:color w:val="333333"/>
-        </w:rPr>
-        <w:t xml:space="preserve"> fields (date, time, city, coordinate x, coordinate y) are necessary for our project’s </w:t>
-      </w:r>
-      <w:proofErr w:type="spellStart"/>
-      <w:r>
-        <w:rPr>
-          <w:color w:val="333333"/>
-        </w:rPr>
-        <w:t>purposes.Of</w:t>
-      </w:r>
-      <w:proofErr w:type="spellEnd"/>
-      <w:r>
-        <w:rPr>
-          <w:color w:val="333333"/>
-        </w:rPr>
-        <w:t xml:space="preserve"> those attributes extra processing is needed for coordinates, as both the x and the y component has been given with an interval, which gives us an 500x500 m area. To represent it better, mean values of both coordinates will be taken.</w:t>
-      </w:r>
-    </w:p>
-    <w:p>
-      <w:pPr>
-        <w:pStyle w:val="NormalWeb"/>
-        <w:shd w:val="clear" w:color="auto" w:fill="FFFFFF"/>
-        <w:spacing w:before="0" w:beforeAutospacing="0" w:after="0" w:afterAutospacing="0" w:line="360" w:lineRule="auto"/>
-        <w:jc w:val="both"/>
-      </w:pPr>
-      <w:r>
-        <w:rPr>
-          <w:color w:val="333333"/>
-        </w:rPr>
-        <w:t xml:space="preserve">UT is collecting weather data with 6 attributes, of which only 3 are necessary for this project (plus date and time): air temperature, precipitation and radiation flux. All these attributes are the easiest ones to form an understanding of the current conditions in the city - with a lower temperature, </w:t>
-      </w:r>
-      <w:r>
-        <w:rPr>
-          <w:color w:val="333333"/>
-        </w:rPr>
-        <w:lastRenderedPageBreak/>
-        <w:t>there might be ice and with higher temperature people tend to be outside and move more. When it is raining, roads are more slippery and lower radiation flux tells us that there are more clouds which means less daylight and lower visibility.</w:t>
-      </w:r>
-    </w:p>
-    <w:p>
-      <w:pPr>
-        <w:pStyle w:val="NormalWeb"/>
-        <w:shd w:val="clear" w:color="auto" w:fill="FFFFFF"/>
-        <w:spacing w:before="0" w:beforeAutospacing="0" w:after="320" w:afterAutospacing="0" w:line="360" w:lineRule="auto"/>
-        <w:jc w:val="both"/>
-        <w:rPr>
-          <w:color w:val="333333"/>
-        </w:rPr>
-      </w:pPr>
-      <w:r>
-        <w:rPr>
-          <w:color w:val="333333"/>
-        </w:rPr>
-        <w:t xml:space="preserve">During first inspections on both datasets, the quality of the data seems very good, everything is structured and easily readable, however one potential problem has been found. UT’s equipment gathers weather data in five second intervals which means that every day around 17 000 rows of data is collected. As the time period observed is around 4 years, the amount of data needed to be processed is unreasonably high. To optimize the data gathering and processing it may be needed to call out data from the database for each occurring event separately, which would lower the amount of data processed with each request </w:t>
-      </w:r>
-      <w:proofErr w:type="gramStart"/>
-      <w:r>
-        <w:rPr>
-          <w:color w:val="333333"/>
-        </w:rPr>
-        <w:t>and as a whole</w:t>
-      </w:r>
-      <w:proofErr w:type="gramEnd"/>
-      <w:r>
-        <w:rPr>
-          <w:color w:val="333333"/>
-        </w:rPr>
         <w:t>.</w:t>
       </w:r>
+      <w:bookmarkStart w:id="0" w:name="_GoBack"/>
+      <w:bookmarkEnd w:id="0"/>
     </w:p>
     <w:p>
       <w:pPr>
@@ -1300,7 +1298,7 @@
                 <w:szCs w:val="20"/>
                 <w:shd w:val="clear" w:color="auto" w:fill="FFFFFF"/>
               </w:rPr>
-              <w:t xml:space="preserve"> a list of</w:t>
+              <w:t xml:space="preserve"> a list of places to retrieve</w:t>
             </w:r>
             <w:r>
               <w:rPr>
@@ -1310,7 +1308,7 @@
                 <w:szCs w:val="20"/>
                 <w:shd w:val="clear" w:color="auto" w:fill="FFFFFF"/>
               </w:rPr>
-              <w:t xml:space="preserve"> places to </w:t>
+              <w:t xml:space="preserve"> relevant</w:t>
             </w:r>
             <w:r>
               <w:rPr>
@@ -1320,37 +1318,7 @@
                 <w:szCs w:val="20"/>
                 <w:shd w:val="clear" w:color="auto" w:fill="FFFFFF"/>
               </w:rPr>
-              <w:t>retrieve</w:t>
-            </w:r>
-            <w:r>
-              <w:rPr>
-                <w:b w:val="0"/>
-                <w:color w:val="333333"/>
-                <w:sz w:val="20"/>
-                <w:szCs w:val="20"/>
-                <w:shd w:val="clear" w:color="auto" w:fill="FFFFFF"/>
-              </w:rPr>
-              <w:t xml:space="preserve"> relevant</w:t>
-            </w:r>
-            <w:r>
-              <w:rPr>
-                <w:b w:val="0"/>
-                <w:color w:val="333333"/>
-                <w:sz w:val="20"/>
-                <w:szCs w:val="20"/>
-                <w:shd w:val="clear" w:color="auto" w:fill="FFFFFF"/>
-              </w:rPr>
-              <w:t xml:space="preserve"> data</w:t>
-            </w:r>
-            <w:r>
-              <w:rPr>
-                <w:b w:val="0"/>
-                <w:color w:val="333333"/>
-                <w:sz w:val="20"/>
-                <w:szCs w:val="20"/>
-                <w:shd w:val="clear" w:color="auto" w:fill="FFFFFF"/>
-              </w:rPr>
-              <w:t xml:space="preserve"> from</w:t>
+              <w:t xml:space="preserve"> data from</w:t>
             </w:r>
           </w:p>
           <w:p>
@@ -1506,37 +1474,7 @@
                 <w:szCs w:val="20"/>
                 <w:shd w:val="clear" w:color="auto" w:fill="FFFFFF"/>
               </w:rPr>
-              <w:t>- Set</w:t>
-            </w:r>
-            <w:r>
-              <w:rPr>
-                <w:b w:val="0"/>
-                <w:color w:val="333333"/>
-                <w:sz w:val="20"/>
-                <w:szCs w:val="20"/>
-                <w:shd w:val="clear" w:color="auto" w:fill="FFFFFF"/>
-              </w:rPr>
-              <w:t xml:space="preserve"> unimportant data </w:t>
-            </w:r>
-            <w:r>
-              <w:rPr>
-                <w:b w:val="0"/>
-                <w:color w:val="333333"/>
-                <w:sz w:val="20"/>
-                <w:szCs w:val="20"/>
-                <w:shd w:val="clear" w:color="auto" w:fill="FFFFFF"/>
-              </w:rPr>
-              <w:t xml:space="preserve">aside </w:t>
-            </w:r>
-            <w:r>
-              <w:rPr>
-                <w:b w:val="0"/>
-                <w:color w:val="333333"/>
-                <w:sz w:val="20"/>
-                <w:szCs w:val="20"/>
-                <w:shd w:val="clear" w:color="auto" w:fill="FFFFFF"/>
-              </w:rPr>
-              <w:t>(in a copy of the whole dataset)</w:t>
+              <w:t>- Set unimportant data aside (in a copy of the whole dataset)</w:t>
             </w:r>
           </w:p>
           <w:p>
@@ -1560,17 +1498,7 @@
                 <w:szCs w:val="20"/>
                 <w:shd w:val="clear" w:color="auto" w:fill="FFFFFF"/>
               </w:rPr>
-              <w:t>- Deal with</w:t>
-            </w:r>
-            <w:r>
-              <w:rPr>
-                <w:b w:val="0"/>
-                <w:color w:val="333333"/>
-                <w:sz w:val="20"/>
-                <w:szCs w:val="20"/>
-                <w:shd w:val="clear" w:color="auto" w:fill="FFFFFF"/>
-              </w:rPr>
-              <w:t xml:space="preserve"> invalid values / default values / other incorrect input </w:t>
+              <w:t xml:space="preserve">- Deal with invalid values / default values / other incorrect input </w:t>
             </w:r>
           </w:p>
           <w:p>
@@ -1594,17 +1522,7 @@
                 <w:szCs w:val="20"/>
                 <w:shd w:val="clear" w:color="auto" w:fill="FFFFFF"/>
               </w:rPr>
-              <w:t xml:space="preserve">    - the </w:t>
-            </w:r>
-            <w:r>
-              <w:rPr>
-                <w:b w:val="0"/>
-                <w:color w:val="333333"/>
-                <w:sz w:val="20"/>
-                <w:szCs w:val="20"/>
-                <w:shd w:val="clear" w:color="auto" w:fill="FFFFFF"/>
-              </w:rPr>
-              <w:t>coordinates need to be converted to a usable form</w:t>
+              <w:t xml:space="preserve">    - the coordinates need to be converted to a usable form</w:t>
             </w:r>
           </w:p>
           <w:p>
@@ -1630,47 +1548,7 @@
                 <w:szCs w:val="20"/>
                 <w:shd w:val="clear" w:color="auto" w:fill="FFFFFF"/>
               </w:rPr>
-              <w:t xml:space="preserve">    - d</w:t>
-            </w:r>
-            <w:r>
-              <w:rPr>
-                <w:b w:val="0"/>
-                <w:color w:val="333333"/>
-                <w:sz w:val="20"/>
-                <w:szCs w:val="20"/>
-                <w:shd w:val="clear" w:color="auto" w:fill="FFFFFF"/>
-              </w:rPr>
-              <w:t xml:space="preserve">ate </w:t>
-            </w:r>
-            <w:r>
-              <w:rPr>
-                <w:b w:val="0"/>
-                <w:color w:val="333333"/>
-                <w:sz w:val="20"/>
-                <w:szCs w:val="20"/>
-                <w:shd w:val="clear" w:color="auto" w:fill="FFFFFF"/>
-              </w:rPr>
-              <w:t xml:space="preserve">and </w:t>
-            </w:r>
-            <w:r>
-              <w:rPr>
-                <w:b w:val="0"/>
-                <w:color w:val="333333"/>
-                <w:sz w:val="20"/>
-                <w:szCs w:val="20"/>
-                <w:shd w:val="clear" w:color="auto" w:fill="FFFFFF"/>
-              </w:rPr>
-              <w:t>time data format</w:t>
-            </w:r>
-            <w:r>
-              <w:rPr>
-                <w:b w:val="0"/>
-                <w:color w:val="333333"/>
-                <w:sz w:val="20"/>
-                <w:szCs w:val="20"/>
-                <w:shd w:val="clear" w:color="auto" w:fill="FFFFFF"/>
-              </w:rPr>
-              <w:t xml:space="preserve">, </w:t>
+              <w:t xml:space="preserve">    - date and time data format, </w:t>
             </w:r>
             <w:proofErr w:type="gramStart"/>
             <w:r>
@@ -1716,47 +1594,7 @@
                 <w:szCs w:val="20"/>
                 <w:shd w:val="clear" w:color="auto" w:fill="FFFFFF"/>
               </w:rPr>
-              <w:t xml:space="preserve">    - fi</w:t>
-            </w:r>
-            <w:r>
-              <w:rPr>
-                <w:b w:val="0"/>
-                <w:color w:val="333333"/>
-                <w:sz w:val="20"/>
-                <w:szCs w:val="20"/>
-                <w:shd w:val="clear" w:color="auto" w:fill="FFFFFF"/>
-              </w:rPr>
-              <w:t xml:space="preserve">lter </w:t>
-            </w:r>
-            <w:r>
-              <w:rPr>
-                <w:b w:val="0"/>
-                <w:color w:val="333333"/>
-                <w:sz w:val="20"/>
-                <w:szCs w:val="20"/>
-                <w:shd w:val="clear" w:color="auto" w:fill="FFFFFF"/>
-              </w:rPr>
-              <w:t xml:space="preserve">the data </w:t>
-            </w:r>
-            <w:r>
-              <w:rPr>
-                <w:b w:val="0"/>
-                <w:color w:val="333333"/>
-                <w:sz w:val="20"/>
-                <w:szCs w:val="20"/>
-                <w:shd w:val="clear" w:color="auto" w:fill="FFFFFF"/>
-              </w:rPr>
-              <w:t>for Tartu city</w:t>
-            </w:r>
-            <w:r>
-              <w:rPr>
-                <w:b w:val="0"/>
-                <w:color w:val="333333"/>
-                <w:sz w:val="20"/>
-                <w:szCs w:val="20"/>
-                <w:shd w:val="clear" w:color="auto" w:fill="FFFFFF"/>
-              </w:rPr>
-              <w:t xml:space="preserve"> related data only</w:t>
+              <w:t xml:space="preserve">    - filter the data for Tartu city related data only</w:t>
             </w:r>
           </w:p>
         </w:tc>
@@ -1830,7 +1668,7 @@
                 <w:szCs w:val="20"/>
                 <w:shd w:val="clear" w:color="auto" w:fill="FFFFFF"/>
               </w:rPr>
-              <w:t xml:space="preserve">- </w:t>
+              <w:t>- Find correlative insight</w:t>
             </w:r>
             <w:r>
               <w:rPr>
@@ -1840,7 +1678,7 @@
                 <w:szCs w:val="20"/>
                 <w:shd w:val="clear" w:color="auto" w:fill="FFFFFF"/>
               </w:rPr>
-              <w:t xml:space="preserve">Find </w:t>
+              <w:t xml:space="preserve">, </w:t>
             </w:r>
             <w:r>
               <w:rPr>
@@ -1850,60 +1688,8 @@
                 <w:szCs w:val="20"/>
                 <w:shd w:val="clear" w:color="auto" w:fill="FFFFFF"/>
               </w:rPr>
-              <w:t>correlative insight</w:t>
-            </w:r>
-            <w:r>
-              <w:rPr>
-                <w:b w:val="0"/>
-                <w:color w:val="333333"/>
-                <w:sz w:val="20"/>
-                <w:szCs w:val="20"/>
-                <w:shd w:val="clear" w:color="auto" w:fill="FFFFFF"/>
-              </w:rPr>
-              <w:t xml:space="preserve">, </w:t>
-            </w:r>
-            <w:r>
-              <w:rPr>
-                <w:b w:val="0"/>
-                <w:color w:val="333333"/>
-                <w:sz w:val="20"/>
-                <w:szCs w:val="20"/>
-                <w:shd w:val="clear" w:color="auto" w:fill="FFFFFF"/>
-              </w:rPr>
-              <w:t xml:space="preserve">how weather/time/other </w:t>
-            </w:r>
-            <w:r>
-              <w:rPr>
-                <w:b w:val="0"/>
-                <w:color w:val="333333"/>
-                <w:sz w:val="20"/>
-                <w:szCs w:val="20"/>
-                <w:shd w:val="clear" w:color="auto" w:fill="FFFFFF"/>
-              </w:rPr>
-              <w:t>condition</w:t>
-            </w:r>
-            <w:r>
-              <w:rPr>
-                <w:b w:val="0"/>
-                <w:color w:val="333333"/>
-                <w:sz w:val="20"/>
-                <w:szCs w:val="20"/>
-                <w:shd w:val="clear" w:color="auto" w:fill="FFFFFF"/>
-              </w:rPr>
-              <w:t xml:space="preserve">s affect traffic </w:t>
-            </w:r>
-            <w:proofErr w:type="spellStart"/>
-            <w:r>
-              <w:rPr>
-                <w:b w:val="0"/>
-                <w:color w:val="333333"/>
-                <w:sz w:val="20"/>
-                <w:szCs w:val="20"/>
-                <w:shd w:val="clear" w:color="auto" w:fill="FFFFFF"/>
-              </w:rPr>
-              <w:t>behaviour</w:t>
-            </w:r>
-            <w:proofErr w:type="spellEnd"/>
+              <w:t>how weather/time/other conditions affect traffic behavior</w:t>
+            </w:r>
           </w:p>
           <w:p>
             <w:pPr>
@@ -1925,17 +1711,7 @@
                 <w:szCs w:val="20"/>
                 <w:shd w:val="clear" w:color="auto" w:fill="FFFFFF"/>
               </w:rPr>
-              <w:t xml:space="preserve">- </w:t>
-            </w:r>
-            <w:r>
-              <w:rPr>
-                <w:b w:val="0"/>
-                <w:color w:val="333333"/>
-                <w:sz w:val="20"/>
-                <w:szCs w:val="20"/>
-                <w:shd w:val="clear" w:color="auto" w:fill="FFFFFF"/>
-              </w:rPr>
-              <w:t>Models</w:t>
+              <w:t>- Models</w:t>
             </w:r>
           </w:p>
           <w:p>
@@ -1958,17 +1734,7 @@
                 <w:szCs w:val="20"/>
                 <w:shd w:val="clear" w:color="auto" w:fill="FFFFFF"/>
               </w:rPr>
-              <w:t xml:space="preserve">    - r</w:t>
-            </w:r>
-            <w:r>
-              <w:rPr>
-                <w:b w:val="0"/>
-                <w:color w:val="333333"/>
-                <w:sz w:val="20"/>
-                <w:szCs w:val="20"/>
-                <w:shd w:val="clear" w:color="auto" w:fill="FFFFFF"/>
-              </w:rPr>
-              <w:t>egression model</w:t>
+              <w:t xml:space="preserve">    - regression model</w:t>
             </w:r>
             <w:r>
               <w:rPr>
@@ -2032,17 +1798,7 @@
                 <w:szCs w:val="20"/>
                 <w:shd w:val="clear" w:color="auto" w:fill="FFFFFF"/>
               </w:rPr>
-              <w:t xml:space="preserve">    - r</w:t>
-            </w:r>
-            <w:r>
-              <w:rPr>
-                <w:b w:val="0"/>
-                <w:color w:val="333333"/>
-                <w:sz w:val="20"/>
-                <w:szCs w:val="20"/>
-                <w:shd w:val="clear" w:color="auto" w:fill="FFFFFF"/>
-              </w:rPr>
-              <w:t>egression models for other things that come to mind</w:t>
+              <w:t xml:space="preserve">    - regression models for other things that come to mind</w:t>
             </w:r>
           </w:p>
           <w:p>
@@ -2118,8 +1874,6 @@
                 <w:color w:val="333333"/>
               </w:rPr>
             </w:pPr>
-            <w:bookmarkStart w:id="0" w:name="_GoBack"/>
-            <w:bookmarkEnd w:id="0"/>
             <w:r>
               <w:rPr>
                 <w:color w:val="333333"/>
@@ -2149,27 +1903,7 @@
                 <w:szCs w:val="20"/>
                 <w:shd w:val="clear" w:color="auto" w:fill="FFFFFF"/>
               </w:rPr>
-              <w:t xml:space="preserve">- </w:t>
-            </w:r>
-            <w:r>
-              <w:rPr>
-                <w:b w:val="0"/>
-                <w:color w:val="333333"/>
-                <w:sz w:val="20"/>
-                <w:szCs w:val="20"/>
-                <w:shd w:val="clear" w:color="auto" w:fill="FFFFFF"/>
-              </w:rPr>
-              <w:t xml:space="preserve">Producing heatmaps </w:t>
-            </w:r>
-            <w:r>
-              <w:rPr>
-                <w:b w:val="0"/>
-                <w:color w:val="333333"/>
-                <w:sz w:val="20"/>
-                <w:szCs w:val="20"/>
-                <w:shd w:val="clear" w:color="auto" w:fill="FFFFFF"/>
-              </w:rPr>
-              <w:t xml:space="preserve">for the most interesting </w:t>
+              <w:t xml:space="preserve">- Producing heatmaps for the most interesting </w:t>
             </w:r>
             <w:r>
               <w:rPr>
@@ -2201,16 +1935,7 @@
                 <w:sz w:val="20"/>
                 <w:shd w:val="clear" w:color="auto" w:fill="FFFFFF"/>
               </w:rPr>
-              <w:t xml:space="preserve">- </w:t>
-            </w:r>
-            <w:r>
-              <w:rPr>
-                <w:b w:val="0"/>
-                <w:color w:val="333333"/>
-                <w:sz w:val="20"/>
-                <w:shd w:val="clear" w:color="auto" w:fill="FFFFFF"/>
-              </w:rPr>
-              <w:t xml:space="preserve">Producing graphs </w:t>
+              <w:t xml:space="preserve">- Producing graphs </w:t>
             </w:r>
             <w:r>
               <w:rPr>
@@ -2319,21 +2044,7 @@
                 <w:color w:val="333333"/>
                 <w:shd w:val="clear" w:color="auto" w:fill="FFFFFF"/>
               </w:rPr>
-              <w:t>Poster</w:t>
-            </w:r>
-            <w:r>
-              <w:rPr>
-                <w:color w:val="333333"/>
-                <w:shd w:val="clear" w:color="auto" w:fill="FFFFFF"/>
-              </w:rPr>
-              <w:t xml:space="preserve"> + the poster session</w:t>
-            </w:r>
-            <w:r>
-              <w:rPr>
-                <w:color w:val="333333"/>
-                <w:shd w:val="clear" w:color="auto" w:fill="FFFFFF"/>
-              </w:rPr>
-              <w:t xml:space="preserve"> - 6 h + 3 h</w:t>
+              <w:t>Poster + the poster session - 6 h + 3 h</w:t>
             </w:r>
           </w:p>
           <w:p>
@@ -2444,7 +2155,7 @@
                 <w:szCs w:val="32"/>
                 <w:shd w:val="clear" w:color="auto" w:fill="FFFFFF"/>
               </w:rPr>
-              <w:t>5</w:t>
+              <w:t>6</w:t>
             </w:r>
             <w:r>
               <w:rPr>

</xml_diff>